<commit_message>
New translations participants focus groups info sheet & consent form_v2.docx (Xhosa)
</commit_message>
<xml_diff>
--- a/translations/parenttext_5day_south_africa/xh/xh_Participants focus groups info sheet & consent form_V2.docx
+++ b/translations/parenttext_5day_south_africa/xh/xh_Participants focus groups info sheet & consent form_V2.docx
@@ -447,7 +447,7 @@
       <w:bookmarkStart w:colFirst="0" w:colLast="0" w:name="_heading=h.30j0zll" w:id="1"/>
       <w:bookmarkEnd w:id="1"/>
       <w:r>
-        <w:t xml:space="preserve">You’re invited to join a focus group discussion about your experience with our programme. This interview is part of a study carried out by researchers from the Universities of Cape Town in South Africa and the University of Oxford in the United Kingdom. </w:t>
+        <w:t xml:space="preserve">Uyamenywa ukuba ujoyine ingxoxo yeqela eligxilileyo malunga namava akho ngenkqubo yethu. Oludliwano-ndlebe luyinxalenye yophononongo, olwenziwa ngabaphandi abaphuma kwiDyunivesithi yaseKapa kunye neyoMzantsi Afrika kunye neDyunivesithi yaseOxford eUnited Kingdom. </w:t>
       </w:r>
     </w:p>
     <w:p>
@@ -461,7 +461,7 @@
         <w:pStyle w:val="P68B1DB1-Normal2"/>
       </w:pPr>
       <w:r>
-        <w:t xml:space="preserve">Before you decide if you’d like to be interviewed, it’s important for you to know why we’re doing this research and what participating in it would involve. All the information you might need is explained below but if you have any questions about your participation or our study, please email the study team at </w:t>
+        <w:t xml:space="preserve">Ngaphambili kokuba ugqibe ekubeni ungathanda na ukuba nodliwano-ndlebe, kubalulekile ukuba wazi kutheni sisenza oluphando nje kwaye ukuthatha inxaxheba kungaquka ntoni. Lonke ulwazi ozakuludinga luchaziwe ngezantsi kodwa ukuba unayo nayiphi na imibuzo malunga nokuthatha inxaxheba okanye ngoluphononongo lwethu, ndicela u-imeyilele iqela lophononongo ku </w:t>
       </w:r>
       <w:r>
         <w:rPr>
@@ -470,7 +470,7 @@
         <w:t>swift@globalparenting.org</w:t>
       </w:r>
       <w:r>
-        <w:t xml:space="preserve"> or message us on WhatsApp at +27 XX XXX XXXX. We’re here to help you!</w:t>
+        <w:t xml:space="preserve"> okanye uthumele umyalezo kuthi ku WhatsApp at +27 XX XXX XXXX. Silapha ukuzokunceda wena!</w:t>
       </w:r>
     </w:p>
     <w:p>
@@ -485,7 +485,7 @@
         <w:pStyle w:val="P68B1DB1-Normal3"/>
       </w:pPr>
       <w:r>
-        <w:t xml:space="preserve">What is a focus group and what will this one look like?</w:t>
+        <w:t xml:space="preserve">Yintoni iqela ekugxilwe kulo kwaye eli liza kujongeka njani?</w:t>
       </w:r>
     </w:p>
     <w:p>
@@ -499,7 +499,7 @@
         <w:pStyle w:val="P68B1DB1-Normal2"/>
       </w:pPr>
       <w:r>
-        <w:t xml:space="preserve">A focus group is a group discussion for research. As part of this study, you will be placed in a group of 6 – 8 individuals. The other members of the group will all be fellow parents and caregivers who have also been working through the parenting support on the chatbot. A moderator will ask the group questions that will lead to discussion. There might also be a note-taker/interpreter in the room with the group. Both the moderator and the note-taker/interpreter are part of the study team. </w:t>
+        <w:t xml:space="preserve">Iqela ekugxilwe kulo yingxoxo yeqela yophando. Njengenxalenye yolu phononongo, uya kubekwa kwiqela labantu abasithandathu ukuya kwabasibhozo. Amanye amalungu eqela onke aya kuba ngabazali kunye nabanonopheli nabo bebesebenza ngenkxaso yobuzali kwi-chatbot. Imodareyitha iya kubuza iqela imibuzo eya kukhokelela kwingxoxo. There might also be a note-taker/interpreter in the room with the group. Both the moderator and the note-taker/interpreter are part of the study team. </w:t>
       </w:r>
     </w:p>
     <w:p>

</xml_diff>